<commit_message>
Doc: CDC + planfication
Planification finie et version 1.0 du CDC
</commit_message>
<xml_diff>
--- a/Doc/TB_CahierDesCharges_ChatillonJeremie.docx
+++ b/Doc/TB_CahierDesCharges_ChatillonJeremie.docx
@@ -651,6 +651,36 @@
     </w:p>
     <w:p>
       <w:pPr>
+        <w:autoSpaceDE w:val="0"/>
+        <w:autoSpaceDN w:val="0"/>
+        <w:adjustRightInd w:val="0"/>
+        <w:spacing w:after="0" w:line="240" w:lineRule="auto"/>
+        <w:jc w:val="both"/>
+        <w:rPr>
+          <w:rFonts w:ascii="CIDFont+F2" w:hAnsi="CIDFont+F2" w:cs="CIDFont+F2"/>
+        </w:rPr>
+      </w:pPr>
+      <w:r>
+        <w:rPr>
+          <w:rFonts w:ascii="CIDFont+F2" w:hAnsi="CIDFont+F2" w:cs="CIDFont+F2"/>
+        </w:rPr>
+        <w:t>Un utilisateur connecté doit aussi pouvoir visualiser que ses propres votes.</w:t>
+      </w:r>
+    </w:p>
+    <w:p>
+      <w:pPr>
+        <w:autoSpaceDE w:val="0"/>
+        <w:autoSpaceDN w:val="0"/>
+        <w:adjustRightInd w:val="0"/>
+        <w:spacing w:after="0" w:line="240" w:lineRule="auto"/>
+        <w:jc w:val="both"/>
+        <w:rPr>
+          <w:rFonts w:ascii="CIDFont+F2" w:hAnsi="CIDFont+F2" w:cs="CIDFont+F2"/>
+        </w:rPr>
+      </w:pPr>
+    </w:p>
+    <w:p>
+      <w:pPr>
         <w:pStyle w:val="Titre3"/>
       </w:pPr>
       <w:r>
@@ -663,18 +693,6 @@
           <w:rFonts w:ascii="CIDFont+F2" w:hAnsi="CIDFont+F2" w:cs="CIDFont+F2"/>
         </w:rPr>
       </w:pPr>
-      <w:r>
-        <w:rPr>
-          <w:rFonts w:ascii="CIDFont+F2" w:hAnsi="CIDFont+F2" w:cs="CIDFont+F2"/>
-        </w:rPr>
-        <w:t>Un utilisateur connecté doit aussi pouvoir visualiser que ses propres votes.</w:t>
-      </w:r>
-      <w:r>
-        <w:rPr>
-          <w:rFonts w:ascii="CIDFont+F2" w:hAnsi="CIDFont+F2" w:cs="CIDFont+F2"/>
-        </w:rPr>
-        <w:br/>
-      </w:r>
       <w:r>
         <w:rPr>
           <w:rFonts w:ascii="CIDFont+F2" w:hAnsi="CIDFont+F2" w:cs="CIDFont+F2"/>
@@ -758,10 +776,25 @@
       </w:r>
       <w:r>
         <w:br/>
-        <w:t>Il faudra définir un système de validité/impacte des votations</w:t>
-      </w:r>
-      <w:r>
-        <w:t xml:space="preserve"> lié à la temporalité de ce point.</w:t>
+        <w:t>Il faudra définir un système de validité/impacte</w:t>
+      </w:r>
+      <w:r>
+        <w:t>/</w:t>
+      </w:r>
+      <w:r>
+        <w:t xml:space="preserve">poids </w:t>
+      </w:r>
+      <w:r>
+        <w:t>des votations</w:t>
+      </w:r>
+      <w:r>
+        <w:t xml:space="preserve"> lié à la temporalité de c</w:t>
+      </w:r>
+      <w:r>
+        <w:t>elle-ci</w:t>
+      </w:r>
+      <w:r>
+        <w:t>.</w:t>
       </w:r>
     </w:p>
     <w:p>
@@ -788,43 +821,148 @@
           <w:rStyle w:val="Titre3Car"/>
         </w:rPr>
         <w:t>Si le temps le permet vraiment</w:t>
-      </w:r>
-    </w:p>
-    <w:p>
-      <w:pPr>
-        <w:rPr>
-          <w:rFonts w:ascii="CIDFont+F2" w:hAnsi="CIDFont+F2" w:cs="CIDFont+F2"/>
-        </w:rPr>
-      </w:pPr>
-      <w:r>
-        <w:rPr>
-          <w:rFonts w:ascii="CIDFont+F2" w:hAnsi="CIDFont+F2" w:cs="CIDFont+F2"/>
-        </w:rPr>
-        <w:t>Ajouter un second type de vote (le bruit par exemple).</w:t>
-      </w:r>
-      <w:r>
-        <w:rPr>
-          <w:rFonts w:ascii="CIDFont+F2" w:hAnsi="CIDFont+F2" w:cs="CIDFont+F2"/>
-        </w:rPr>
-        <w:br/>
-      </w:r>
-    </w:p>
-    <w:p>
-      <w:pPr>
-        <w:pStyle w:val="Titre1"/>
-      </w:pPr>
-      <w:r>
-        <w:t>Technologies</w:t>
-      </w:r>
-    </w:p>
-    <w:p>
-      <w:r>
-        <w:t>Les technologies à utiliser ne sont pas imposée. L</w:t>
       </w:r>
       <w:bookmarkStart w:id="0" w:name="_GoBack"/>
       <w:bookmarkEnd w:id="0"/>
-      <w:r>
-        <w:t>a seule contrainte est d’utiliser au maximum des outils open source.</w:t>
+    </w:p>
+    <w:p>
+      <w:pPr>
+        <w:rPr>
+          <w:rFonts w:ascii="CIDFont+F2" w:hAnsi="CIDFont+F2" w:cs="CIDFont+F2"/>
+        </w:rPr>
+      </w:pPr>
+      <w:r>
+        <w:rPr>
+          <w:rFonts w:ascii="CIDFont+F2" w:hAnsi="CIDFont+F2" w:cs="CIDFont+F2"/>
+        </w:rPr>
+        <w:t>Ajouter un second type de vote (le bruit par exemple).</w:t>
+      </w:r>
+    </w:p>
+    <w:p>
+      <w:pPr>
+        <w:pStyle w:val="Titre1"/>
+      </w:pPr>
+      <w:r>
+        <w:t>Cas d’utilisation</w:t>
+      </w:r>
+    </w:p>
+    <w:p>
+      <w:r>
+        <w:t>L’utilisateur accède à l’application. Trois fonctionnalités s’offrent à lui :</w:t>
+      </w:r>
+    </w:p>
+    <w:p>
+      <w:pPr>
+        <w:pStyle w:val="Paragraphedeliste"/>
+        <w:numPr>
+          <w:ilvl w:val="0"/>
+          <w:numId w:val="2"/>
+        </w:numPr>
+      </w:pPr>
+      <w:r>
+        <w:t>Il peut visualiser la carte du monde avec les votes émis par tous les utilisateurs.</w:t>
+      </w:r>
+    </w:p>
+    <w:p>
+      <w:pPr>
+        <w:pStyle w:val="Paragraphedeliste"/>
+        <w:numPr>
+          <w:ilvl w:val="0"/>
+          <w:numId w:val="2"/>
+        </w:numPr>
+      </w:pPr>
+      <w:r>
+        <w:t>Il peut créer un compte.</w:t>
+      </w:r>
+    </w:p>
+    <w:p>
+      <w:pPr>
+        <w:pStyle w:val="Paragraphedeliste"/>
+        <w:numPr>
+          <w:ilvl w:val="0"/>
+          <w:numId w:val="2"/>
+        </w:numPr>
+      </w:pPr>
+      <w:r>
+        <w:t>Il peut se connecter.</w:t>
+      </w:r>
+    </w:p>
+    <w:p>
+      <w:r>
+        <w:t>Pour créer un compte, l’utilisateur doit au moins fournir une adresse mail valide ainsi qu’un mot de passe.</w:t>
+      </w:r>
+      <w:r>
+        <w:br/>
+        <w:t>Une fois connecté, l’utilisateur dispose des fonctionnalités suivantes :</w:t>
+      </w:r>
+    </w:p>
+    <w:p>
+      <w:pPr>
+        <w:pStyle w:val="Paragraphedeliste"/>
+        <w:numPr>
+          <w:ilvl w:val="0"/>
+          <w:numId w:val="3"/>
+        </w:numPr>
+      </w:pPr>
+      <w:r>
+        <w:t>Il peut se déconnecter.</w:t>
+      </w:r>
+    </w:p>
+    <w:p>
+      <w:pPr>
+        <w:pStyle w:val="Paragraphedeliste"/>
+        <w:numPr>
+          <w:ilvl w:val="0"/>
+          <w:numId w:val="3"/>
+        </w:numPr>
+      </w:pPr>
+      <w:r>
+        <w:t xml:space="preserve">Il peut aussi </w:t>
+      </w:r>
+      <w:r>
+        <w:t>visualiser la carte du monde avec les votes émis par tous les utilisateurs.</w:t>
+      </w:r>
+      <w:r>
+        <w:t xml:space="preserve"> </w:t>
+      </w:r>
+    </w:p>
+    <w:p>
+      <w:pPr>
+        <w:pStyle w:val="Paragraphedeliste"/>
+        <w:numPr>
+          <w:ilvl w:val="0"/>
+          <w:numId w:val="3"/>
+        </w:numPr>
+      </w:pPr>
+      <w:r>
+        <w:t>Il peut émettre un vote en fonction de sa position.</w:t>
+      </w:r>
+    </w:p>
+    <w:p>
+      <w:pPr>
+        <w:pStyle w:val="Paragraphedeliste"/>
+        <w:numPr>
+          <w:ilvl w:val="0"/>
+          <w:numId w:val="3"/>
+        </w:numPr>
+      </w:pPr>
+      <w:r>
+        <w:lastRenderedPageBreak/>
+        <w:t>Il peut visualiser les votes qu’il a émis.</w:t>
+      </w:r>
+    </w:p>
+    <w:p/>
+    <w:p>
+      <w:pPr>
+        <w:pStyle w:val="Titre1"/>
+      </w:pPr>
+      <w:r>
+        <w:t>Technologies</w:t>
+      </w:r>
+    </w:p>
+    <w:p>
+      <w:r>
+        <w:t>Les technologies à utiliser ne sont pas imposée. La seule contrainte est d’utiliser au maximum des outils open source.</w:t>
       </w:r>
     </w:p>
     <w:p>
@@ -832,6 +970,7 @@
         <w:t>L’infrastructure pour héberger l’application sera mise à disposition.</w:t>
       </w:r>
     </w:p>
+    <w:p/>
     <w:sectPr>
       <w:pgSz w:w="11906" w:h="16838"/>
       <w:pgMar w:top="1417" w:right="1417" w:bottom="1417" w:left="1417" w:header="708" w:footer="708" w:gutter="0"/>
@@ -845,6 +984,232 @@
 <file path=word/numbering.xml><?xml version="1.0" encoding="utf-8"?>
 <w:numbering xmlns:wpc="http://schemas.microsoft.com/office/word/2010/wordprocessingCanvas" xmlns:cx="http://schemas.microsoft.com/office/drawing/2014/chartex" xmlns:cx1="http://schemas.microsoft.com/office/drawing/2015/9/8/chartex" xmlns:cx2="http://schemas.microsoft.com/office/drawing/2015/10/21/chartex" xmlns:cx3="http://schemas.microsoft.com/office/drawing/2016/5/9/chartex" xmlns:cx4="http://schemas.microsoft.com/office/drawing/2016/5/10/chartex" xmlns:cx5="http://schemas.microsoft.com/office/drawing/2016/5/11/chartex" xmlns:cx6="http://schemas.microsoft.com/office/drawing/2016/5/12/chartex" xmlns:cx7="http://schemas.microsoft.com/office/drawing/2016/5/13/chartex" xmlns:cx8="http://schemas.microsoft.com/office/drawing/2016/5/14/chartex" xmlns:mc="http://schemas.openxmlformats.org/markup-compatibility/2006" xmlns:aink="http://schemas.microsoft.com/office/drawing/2016/ink" xmlns:am3d="http://schemas.microsoft.com/office/drawing/2017/model3d" xmlns:o="urn:schemas-microsoft-com:office:office" xmlns:r="http://schemas.openxmlformats.org/officeDocument/2006/relationships" xmlns:m="http://schemas.openxmlformats.org/officeDocument/2006/math" xmlns:v="urn:schemas-microsoft-com:vml" xmlns:wp14="http://schemas.microsoft.com/office/word/2010/wordprocessingDrawing" xmlns:wp="http://schemas.openxmlformats.org/drawingml/2006/wordprocessingDrawing" xmlns:w10="urn:schemas-microsoft-com:office:word" xmlns:w="http://schemas.openxmlformats.org/wordprocessingml/2006/main" xmlns:w14="http://schemas.microsoft.com/office/word/2010/wordml" xmlns:w15="http://schemas.microsoft.com/office/word/2012/wordml" xmlns:w16cid="http://schemas.microsoft.com/office/word/2016/wordml/cid" xmlns:w16se="http://schemas.microsoft.com/office/word/2015/wordml/symex" xmlns:wpg="http://schemas.microsoft.com/office/word/2010/wordprocessingGroup" xmlns:wpi="http://schemas.microsoft.com/office/word/2010/wordprocessingInk" xmlns:wne="http://schemas.microsoft.com/office/word/2006/wordml" xmlns:wps="http://schemas.microsoft.com/office/word/2010/wordprocessingShape" mc:Ignorable="w14 w15 w16se w16cid wp14">
   <w:abstractNum w:abstractNumId="0" w15:restartNumberingAfterBreak="0">
+    <w:nsid w:val="1B4902A8"/>
+    <w:multiLevelType w:val="hybridMultilevel"/>
+    <w:tmpl w:val="1A64C6DC"/>
+    <w:lvl w:ilvl="0" w:tplc="040C0001">
+      <w:start w:val="1"/>
+      <w:numFmt w:val="bullet"/>
+      <w:lvlText w:val=""/>
+      <w:lvlJc w:val="left"/>
+      <w:pPr>
+        <w:ind w:left="720" w:hanging="360"/>
+      </w:pPr>
+      <w:rPr>
+        <w:rFonts w:ascii="Symbol" w:hAnsi="Symbol" w:hint="default"/>
+      </w:rPr>
+    </w:lvl>
+    <w:lvl w:ilvl="1" w:tplc="040C0003" w:tentative="1">
+      <w:start w:val="1"/>
+      <w:numFmt w:val="bullet"/>
+      <w:lvlText w:val="o"/>
+      <w:lvlJc w:val="left"/>
+      <w:pPr>
+        <w:ind w:left="1440" w:hanging="360"/>
+      </w:pPr>
+      <w:rPr>
+        <w:rFonts w:ascii="Courier New" w:hAnsi="Courier New" w:cs="Courier New" w:hint="default"/>
+      </w:rPr>
+    </w:lvl>
+    <w:lvl w:ilvl="2" w:tplc="040C0005" w:tentative="1">
+      <w:start w:val="1"/>
+      <w:numFmt w:val="bullet"/>
+      <w:lvlText w:val=""/>
+      <w:lvlJc w:val="left"/>
+      <w:pPr>
+        <w:ind w:left="2160" w:hanging="360"/>
+      </w:pPr>
+      <w:rPr>
+        <w:rFonts w:ascii="Wingdings" w:hAnsi="Wingdings" w:hint="default"/>
+      </w:rPr>
+    </w:lvl>
+    <w:lvl w:ilvl="3" w:tplc="040C0001" w:tentative="1">
+      <w:start w:val="1"/>
+      <w:numFmt w:val="bullet"/>
+      <w:lvlText w:val=""/>
+      <w:lvlJc w:val="left"/>
+      <w:pPr>
+        <w:ind w:left="2880" w:hanging="360"/>
+      </w:pPr>
+      <w:rPr>
+        <w:rFonts w:ascii="Symbol" w:hAnsi="Symbol" w:hint="default"/>
+      </w:rPr>
+    </w:lvl>
+    <w:lvl w:ilvl="4" w:tplc="040C0003" w:tentative="1">
+      <w:start w:val="1"/>
+      <w:numFmt w:val="bullet"/>
+      <w:lvlText w:val="o"/>
+      <w:lvlJc w:val="left"/>
+      <w:pPr>
+        <w:ind w:left="3600" w:hanging="360"/>
+      </w:pPr>
+      <w:rPr>
+        <w:rFonts w:ascii="Courier New" w:hAnsi="Courier New" w:cs="Courier New" w:hint="default"/>
+      </w:rPr>
+    </w:lvl>
+    <w:lvl w:ilvl="5" w:tplc="040C0005" w:tentative="1">
+      <w:start w:val="1"/>
+      <w:numFmt w:val="bullet"/>
+      <w:lvlText w:val=""/>
+      <w:lvlJc w:val="left"/>
+      <w:pPr>
+        <w:ind w:left="4320" w:hanging="360"/>
+      </w:pPr>
+      <w:rPr>
+        <w:rFonts w:ascii="Wingdings" w:hAnsi="Wingdings" w:hint="default"/>
+      </w:rPr>
+    </w:lvl>
+    <w:lvl w:ilvl="6" w:tplc="040C0001" w:tentative="1">
+      <w:start w:val="1"/>
+      <w:numFmt w:val="bullet"/>
+      <w:lvlText w:val=""/>
+      <w:lvlJc w:val="left"/>
+      <w:pPr>
+        <w:ind w:left="5040" w:hanging="360"/>
+      </w:pPr>
+      <w:rPr>
+        <w:rFonts w:ascii="Symbol" w:hAnsi="Symbol" w:hint="default"/>
+      </w:rPr>
+    </w:lvl>
+    <w:lvl w:ilvl="7" w:tplc="040C0003" w:tentative="1">
+      <w:start w:val="1"/>
+      <w:numFmt w:val="bullet"/>
+      <w:lvlText w:val="o"/>
+      <w:lvlJc w:val="left"/>
+      <w:pPr>
+        <w:ind w:left="5760" w:hanging="360"/>
+      </w:pPr>
+      <w:rPr>
+        <w:rFonts w:ascii="Courier New" w:hAnsi="Courier New" w:cs="Courier New" w:hint="default"/>
+      </w:rPr>
+    </w:lvl>
+    <w:lvl w:ilvl="8" w:tplc="040C0005" w:tentative="1">
+      <w:start w:val="1"/>
+      <w:numFmt w:val="bullet"/>
+      <w:lvlText w:val=""/>
+      <w:lvlJc w:val="left"/>
+      <w:pPr>
+        <w:ind w:left="6480" w:hanging="360"/>
+      </w:pPr>
+      <w:rPr>
+        <w:rFonts w:ascii="Wingdings" w:hAnsi="Wingdings" w:hint="default"/>
+      </w:rPr>
+    </w:lvl>
+  </w:abstractNum>
+  <w:abstractNum w:abstractNumId="1" w15:restartNumberingAfterBreak="0">
+    <w:nsid w:val="401E76DB"/>
+    <w:multiLevelType w:val="hybridMultilevel"/>
+    <w:tmpl w:val="FC04DCD0"/>
+    <w:lvl w:ilvl="0" w:tplc="040C0001">
+      <w:start w:val="1"/>
+      <w:numFmt w:val="bullet"/>
+      <w:lvlText w:val=""/>
+      <w:lvlJc w:val="left"/>
+      <w:pPr>
+        <w:ind w:left="720" w:hanging="360"/>
+      </w:pPr>
+      <w:rPr>
+        <w:rFonts w:ascii="Symbol" w:hAnsi="Symbol" w:hint="default"/>
+      </w:rPr>
+    </w:lvl>
+    <w:lvl w:ilvl="1" w:tplc="040C0003" w:tentative="1">
+      <w:start w:val="1"/>
+      <w:numFmt w:val="bullet"/>
+      <w:lvlText w:val="o"/>
+      <w:lvlJc w:val="left"/>
+      <w:pPr>
+        <w:ind w:left="1440" w:hanging="360"/>
+      </w:pPr>
+      <w:rPr>
+        <w:rFonts w:ascii="Courier New" w:hAnsi="Courier New" w:cs="Courier New" w:hint="default"/>
+      </w:rPr>
+    </w:lvl>
+    <w:lvl w:ilvl="2" w:tplc="040C0005" w:tentative="1">
+      <w:start w:val="1"/>
+      <w:numFmt w:val="bullet"/>
+      <w:lvlText w:val=""/>
+      <w:lvlJc w:val="left"/>
+      <w:pPr>
+        <w:ind w:left="2160" w:hanging="360"/>
+      </w:pPr>
+      <w:rPr>
+        <w:rFonts w:ascii="Wingdings" w:hAnsi="Wingdings" w:hint="default"/>
+      </w:rPr>
+    </w:lvl>
+    <w:lvl w:ilvl="3" w:tplc="040C0001" w:tentative="1">
+      <w:start w:val="1"/>
+      <w:numFmt w:val="bullet"/>
+      <w:lvlText w:val=""/>
+      <w:lvlJc w:val="left"/>
+      <w:pPr>
+        <w:ind w:left="2880" w:hanging="360"/>
+      </w:pPr>
+      <w:rPr>
+        <w:rFonts w:ascii="Symbol" w:hAnsi="Symbol" w:hint="default"/>
+      </w:rPr>
+    </w:lvl>
+    <w:lvl w:ilvl="4" w:tplc="040C0003" w:tentative="1">
+      <w:start w:val="1"/>
+      <w:numFmt w:val="bullet"/>
+      <w:lvlText w:val="o"/>
+      <w:lvlJc w:val="left"/>
+      <w:pPr>
+        <w:ind w:left="3600" w:hanging="360"/>
+      </w:pPr>
+      <w:rPr>
+        <w:rFonts w:ascii="Courier New" w:hAnsi="Courier New" w:cs="Courier New" w:hint="default"/>
+      </w:rPr>
+    </w:lvl>
+    <w:lvl w:ilvl="5" w:tplc="040C0005" w:tentative="1">
+      <w:start w:val="1"/>
+      <w:numFmt w:val="bullet"/>
+      <w:lvlText w:val=""/>
+      <w:lvlJc w:val="left"/>
+      <w:pPr>
+        <w:ind w:left="4320" w:hanging="360"/>
+      </w:pPr>
+      <w:rPr>
+        <w:rFonts w:ascii="Wingdings" w:hAnsi="Wingdings" w:hint="default"/>
+      </w:rPr>
+    </w:lvl>
+    <w:lvl w:ilvl="6" w:tplc="040C0001" w:tentative="1">
+      <w:start w:val="1"/>
+      <w:numFmt w:val="bullet"/>
+      <w:lvlText w:val=""/>
+      <w:lvlJc w:val="left"/>
+      <w:pPr>
+        <w:ind w:left="5040" w:hanging="360"/>
+      </w:pPr>
+      <w:rPr>
+        <w:rFonts w:ascii="Symbol" w:hAnsi="Symbol" w:hint="default"/>
+      </w:rPr>
+    </w:lvl>
+    <w:lvl w:ilvl="7" w:tplc="040C0003" w:tentative="1">
+      <w:start w:val="1"/>
+      <w:numFmt w:val="bullet"/>
+      <w:lvlText w:val="o"/>
+      <w:lvlJc w:val="left"/>
+      <w:pPr>
+        <w:ind w:left="5760" w:hanging="360"/>
+      </w:pPr>
+      <w:rPr>
+        <w:rFonts w:ascii="Courier New" w:hAnsi="Courier New" w:cs="Courier New" w:hint="default"/>
+      </w:rPr>
+    </w:lvl>
+    <w:lvl w:ilvl="8" w:tplc="040C0005" w:tentative="1">
+      <w:start w:val="1"/>
+      <w:numFmt w:val="bullet"/>
+      <w:lvlText w:val=""/>
+      <w:lvlJc w:val="left"/>
+      <w:pPr>
+        <w:ind w:left="6480" w:hanging="360"/>
+      </w:pPr>
+      <w:rPr>
+        <w:rFonts w:ascii="Wingdings" w:hAnsi="Wingdings" w:hint="default"/>
+      </w:rPr>
+    </w:lvl>
+  </w:abstractNum>
+  <w:abstractNum w:abstractNumId="2" w15:restartNumberingAfterBreak="0">
     <w:nsid w:val="69A242D5"/>
     <w:multiLevelType w:val="hybridMultilevel"/>
     <w:tmpl w:val="39B2D076"/>
@@ -958,6 +1323,12 @@
     </w:lvl>
   </w:abstractNum>
   <w:num w:numId="1">
+    <w:abstractNumId w:val="2"/>
+  </w:num>
+  <w:num w:numId="2">
+    <w:abstractNumId w:val="1"/>
+  </w:num>
+  <w:num w:numId="3">
     <w:abstractNumId w:val="0"/>
   </w:num>
 </w:numbering>

</xml_diff>